<commit_message>
Report and presentation added Impact section
</commit_message>
<xml_diff>
--- a/User Trust and Malicious Voting.docx
+++ b/User Trust and Malicious Voting.docx
@@ -859,7 +859,6 @@
           <w:szCs w:val="28"/>
         </w:rPr>
       </w:pPr>
-      <w:bookmarkStart w:id="0" w:name="_GoBack"/>
       <w:r>
         <w:rPr>
           <w:noProof/>
@@ -907,7 +906,6 @@
           </wp:anchor>
         </w:drawing>
       </w:r>
-      <w:bookmarkEnd w:id="0"/>
       <w:r>
         <w:rPr>
           <w:rFonts w:cstheme="minorHAnsi"/>
@@ -1387,6 +1385,339 @@
         </w:rPr>
         <w:br w:type="page"/>
       </w:r>
+      <w:r>
+        <w:rPr>
+          <w:rFonts w:cstheme="minorHAnsi"/>
+          <w:b/>
+          <w:sz w:val="32"/>
+          <w:szCs w:val="28"/>
+        </w:rPr>
+        <w:lastRenderedPageBreak/>
+        <w:t xml:space="preserve">Results from </w:t>
+      </w:r>
+      <w:proofErr w:type="spellStart"/>
+      <w:r>
+        <w:rPr>
+          <w:rFonts w:cstheme="minorHAnsi"/>
+          <w:b/>
+          <w:sz w:val="32"/>
+          <w:szCs w:val="28"/>
+        </w:rPr>
+        <w:t>RepTrap</w:t>
+      </w:r>
+      <w:proofErr w:type="spellEnd"/>
+    </w:p>
+    <w:p>
+      <w:pPr>
+        <w:rPr>
+          <w:rFonts w:cstheme="minorHAnsi"/>
+          <w:sz w:val="28"/>
+          <w:szCs w:val="28"/>
+        </w:rPr>
+      </w:pPr>
+      <w:r>
+        <w:rPr>
+          <w:rFonts w:cstheme="minorHAnsi"/>
+          <w:sz w:val="28"/>
+          <w:szCs w:val="28"/>
+        </w:rPr>
+        <w:tab/>
+        <w:t xml:space="preserve">The </w:t>
+      </w:r>
+      <w:proofErr w:type="spellStart"/>
+      <w:r>
+        <w:rPr>
+          <w:rFonts w:cstheme="minorHAnsi"/>
+          <w:sz w:val="28"/>
+          <w:szCs w:val="28"/>
+        </w:rPr>
+        <w:t>RepTrap</w:t>
+      </w:r>
+      <w:proofErr w:type="spellEnd"/>
+      <w:r>
+        <w:rPr>
+          <w:rFonts w:cstheme="minorHAnsi"/>
+          <w:sz w:val="28"/>
+          <w:szCs w:val="28"/>
+        </w:rPr>
+        <w:t xml:space="preserve"> algorithm was implemented on the public yelp dataset.  The dataset contained 6,185,900 individual reviews for 192,609 different businesses.  The review data is read in and the simulation data is updated.  The simulation data contains business stars and the trust of each user.  </w:t>
+      </w:r>
+      <w:r>
+        <w:rPr>
+          <w:rFonts w:cstheme="minorHAnsi"/>
+          <w:sz w:val="28"/>
+          <w:szCs w:val="28"/>
+        </w:rPr>
+        <w:t>The business stars are calculated by the ratio: summation of user’s trust who voted positively</w:t>
+      </w:r>
+      <w:r>
+        <w:rPr>
+          <w:rFonts w:cstheme="minorHAnsi"/>
+          <w:sz w:val="28"/>
+          <w:szCs w:val="28"/>
+        </w:rPr>
+        <w:t xml:space="preserve"> on the business</w:t>
+      </w:r>
+      <w:r>
+        <w:rPr>
+          <w:rFonts w:cstheme="minorHAnsi"/>
+          <w:sz w:val="28"/>
+          <w:szCs w:val="28"/>
+        </w:rPr>
+        <w:t xml:space="preserve"> divided by the total trust of all users who voted on the business.  The trust of each user is calculated by: (number of the user</w:t>
+      </w:r>
+      <w:r>
+        <w:rPr>
+          <w:rFonts w:cstheme="minorHAnsi"/>
+          <w:sz w:val="28"/>
+          <w:szCs w:val="28"/>
+        </w:rPr>
+        <w:t>’s</w:t>
+      </w:r>
+      <w:r>
+        <w:rPr>
+          <w:rFonts w:cstheme="minorHAnsi"/>
+          <w:sz w:val="28"/>
+          <w:szCs w:val="28"/>
+        </w:rPr>
+        <w:t xml:space="preserve"> votes that match the crowd + 1) / (total user</w:t>
+      </w:r>
+      <w:r>
+        <w:rPr>
+          <w:rFonts w:cstheme="minorHAnsi"/>
+          <w:sz w:val="28"/>
+          <w:szCs w:val="28"/>
+        </w:rPr>
+        <w:t>’s</w:t>
+      </w:r>
+      <w:r>
+        <w:rPr>
+          <w:rFonts w:cstheme="minorHAnsi"/>
+          <w:sz w:val="28"/>
+          <w:szCs w:val="28"/>
+        </w:rPr>
+        <w:t xml:space="preserve"> votes + 2).  </w:t>
+      </w:r>
+      <w:r>
+        <w:rPr>
+          <w:rFonts w:cstheme="minorHAnsi"/>
+          <w:sz w:val="28"/>
+          <w:szCs w:val="28"/>
+        </w:rPr>
+        <w:t xml:space="preserve">Once this information is updated, the number of malicious users indicated by the user are created and the </w:t>
+      </w:r>
+      <w:proofErr w:type="spellStart"/>
+      <w:r>
+        <w:rPr>
+          <w:rFonts w:cstheme="minorHAnsi"/>
+          <w:sz w:val="28"/>
+          <w:szCs w:val="28"/>
+        </w:rPr>
+        <w:t>RepTrap</w:t>
+      </w:r>
+      <w:proofErr w:type="spellEnd"/>
+      <w:r>
+        <w:rPr>
+          <w:rFonts w:cstheme="minorHAnsi"/>
+          <w:sz w:val="28"/>
+          <w:szCs w:val="28"/>
+        </w:rPr>
+        <w:t xml:space="preserve"> is started.  Various business ids were selected as the target business.  </w:t>
+      </w:r>
+      <w:r>
+        <w:rPr>
+          <w:rFonts w:cstheme="minorHAnsi"/>
+          <w:sz w:val="28"/>
+          <w:szCs w:val="28"/>
+        </w:rPr>
+        <w:t xml:space="preserve">As would be expected, as the number of malicious user ids increases, in Figure 1 and 3, the total number of votes required to trap the target decreases.  The total trust needed to trap the top %10 business was 40.49 and to trap the top %1.6 business was 183.95.  When malicious users only vote honestly to increase their trust score, a trust score of approximately 1.0 is the highest possible score.  This means that whenever the number of malicious users is less than the ceiling of the total business trust, the trap will fail when only honest votes are used.  While testing the simulation, </w:t>
+      </w:r>
+      <w:proofErr w:type="spellStart"/>
+      <w:r>
+        <w:rPr>
+          <w:rFonts w:cstheme="minorHAnsi"/>
+          <w:sz w:val="28"/>
+          <w:szCs w:val="28"/>
+        </w:rPr>
+        <w:t>RepTrap</w:t>
+      </w:r>
+      <w:proofErr w:type="spellEnd"/>
+      <w:r>
+        <w:rPr>
+          <w:rFonts w:cstheme="minorHAnsi"/>
+          <w:sz w:val="28"/>
+          <w:szCs w:val="28"/>
+        </w:rPr>
+        <w:t xml:space="preserve"> and the optimized version of </w:t>
+      </w:r>
+      <w:proofErr w:type="spellStart"/>
+      <w:r>
+        <w:rPr>
+          <w:rFonts w:cstheme="minorHAnsi"/>
+          <w:sz w:val="28"/>
+          <w:szCs w:val="28"/>
+        </w:rPr>
+        <w:t>RepTrap</w:t>
+      </w:r>
+      <w:proofErr w:type="spellEnd"/>
+      <w:r>
+        <w:rPr>
+          <w:rFonts w:cstheme="minorHAnsi"/>
+          <w:sz w:val="28"/>
+          <w:szCs w:val="28"/>
+        </w:rPr>
+        <w:t xml:space="preserve"> were able to continue trapping the target business with %25 fewer resources than required by only voting honestly.  In Figure 1, voting honestly needed 41 malicious users to trap the target, but </w:t>
+      </w:r>
+      <w:proofErr w:type="spellStart"/>
+      <w:r>
+        <w:rPr>
+          <w:rFonts w:cstheme="minorHAnsi"/>
+          <w:sz w:val="28"/>
+          <w:szCs w:val="28"/>
+        </w:rPr>
+        <w:t>RepTrap</w:t>
+      </w:r>
+      <w:proofErr w:type="spellEnd"/>
+      <w:r>
+        <w:rPr>
+          <w:rFonts w:cstheme="minorHAnsi"/>
+          <w:sz w:val="28"/>
+          <w:szCs w:val="28"/>
+        </w:rPr>
+        <w:t xml:space="preserve"> was able to trap the target business with 34 malicious users.  In Figure 3, voting honestly needed 190 malicious users</w:t>
+      </w:r>
+      <w:r>
+        <w:rPr>
+          <w:rFonts w:cstheme="minorHAnsi"/>
+          <w:sz w:val="28"/>
+          <w:szCs w:val="28"/>
+        </w:rPr>
+        <w:t xml:space="preserve"> to trap the target, but </w:t>
+      </w:r>
+      <w:proofErr w:type="spellStart"/>
+      <w:r>
+        <w:rPr>
+          <w:rFonts w:cstheme="minorHAnsi"/>
+          <w:sz w:val="28"/>
+          <w:szCs w:val="28"/>
+        </w:rPr>
+        <w:t>RepTrap</w:t>
+      </w:r>
+      <w:proofErr w:type="spellEnd"/>
+      <w:r>
+        <w:rPr>
+          <w:rFonts w:cstheme="minorHAnsi"/>
+          <w:sz w:val="28"/>
+          <w:szCs w:val="28"/>
+        </w:rPr>
+        <w:t xml:space="preserve"> was able to trap the target business with 180 malicious users.  The 180 malicious users could have been reduced, but the total number of malicious votes would drastically increase.  </w:t>
+      </w:r>
+    </w:p>
+    <w:p>
+      <w:pPr>
+        <w:rPr>
+          <w:rFonts w:cstheme="minorHAnsi"/>
+          <w:b/>
+          <w:sz w:val="32"/>
+          <w:szCs w:val="28"/>
+        </w:rPr>
+      </w:pPr>
+      <w:r>
+        <w:rPr>
+          <w:rFonts w:cstheme="minorHAnsi"/>
+          <w:b/>
+          <w:sz w:val="32"/>
+          <w:szCs w:val="28"/>
+        </w:rPr>
+        <w:t>Results from Optimization</w:t>
+      </w:r>
+    </w:p>
+    <w:p>
+      <w:pPr>
+        <w:rPr>
+          <w:rFonts w:cstheme="minorHAnsi"/>
+          <w:sz w:val="28"/>
+          <w:szCs w:val="28"/>
+        </w:rPr>
+      </w:pPr>
+      <w:r>
+        <w:rPr>
+          <w:rFonts w:cstheme="minorHAnsi"/>
+          <w:sz w:val="28"/>
+          <w:szCs w:val="28"/>
+        </w:rPr>
+        <w:tab/>
+        <w:t xml:space="preserve">The optimization that was added to the </w:t>
+      </w:r>
+      <w:proofErr w:type="spellStart"/>
+      <w:r>
+        <w:rPr>
+          <w:rFonts w:cstheme="minorHAnsi"/>
+          <w:sz w:val="28"/>
+          <w:szCs w:val="28"/>
+        </w:rPr>
+        <w:t>RepTrap</w:t>
+      </w:r>
+      <w:proofErr w:type="spellEnd"/>
+      <w:r>
+        <w:rPr>
+          <w:rFonts w:cstheme="minorHAnsi"/>
+          <w:sz w:val="28"/>
+          <w:szCs w:val="28"/>
+        </w:rPr>
+        <w:t xml:space="preserve"> algorithm was the ability to bypass the trapping of a correlated or uncorrelated business and go directly to voting honestly.  When this is done in the final stages of the </w:t>
+      </w:r>
+      <w:proofErr w:type="spellStart"/>
+      <w:r>
+        <w:rPr>
+          <w:rFonts w:cstheme="minorHAnsi"/>
+          <w:sz w:val="28"/>
+          <w:szCs w:val="28"/>
+        </w:rPr>
+        <w:t>RepTrap</w:t>
+      </w:r>
+      <w:proofErr w:type="spellEnd"/>
+      <w:r>
+        <w:rPr>
+          <w:rFonts w:cstheme="minorHAnsi"/>
+          <w:sz w:val="28"/>
+          <w:szCs w:val="28"/>
+        </w:rPr>
+        <w:t xml:space="preserve"> algorithm, the total amount of trust needed to be gained by the malicious users is very small.  As an example, the next best business to trap may require 10 malicious votes to trap, but only 4 honest votes are required to gain enough malicious trust to trap </w:t>
+      </w:r>
+      <w:r>
+        <w:rPr>
+          <w:rFonts w:cstheme="minorHAnsi"/>
+          <w:sz w:val="28"/>
+          <w:szCs w:val="28"/>
+        </w:rPr>
+        <w:lastRenderedPageBreak/>
+        <w:t>the target business.  This difference (</w:t>
+      </w:r>
+      <w:r>
+        <w:rPr>
+          <w:rFonts w:cstheme="minorHAnsi"/>
+          <w:sz w:val="28"/>
+          <w:szCs w:val="28"/>
+        </w:rPr>
+        <w:t>1</w:t>
+      </w:r>
+      <w:r>
+        <w:rPr>
+          <w:rFonts w:cstheme="minorHAnsi"/>
+          <w:sz w:val="28"/>
+          <w:szCs w:val="28"/>
+        </w:rPr>
+        <w:t xml:space="preserve">0 votes – 4 votes = 6 votes saved) is the </w:t>
+      </w:r>
+      <w:r>
+        <w:rPr>
+          <w:rFonts w:cstheme="minorHAnsi"/>
+          <w:sz w:val="28"/>
+          <w:szCs w:val="28"/>
+        </w:rPr>
+        <w:t>optimal strategy to vote.  On paper, the difference in voting strategies is only marginally different.  In practice, the more votes used by the malicious users will increase their chance in alerting the system of their malicious scheme.</w:t>
+      </w:r>
     </w:p>
     <w:p>
       <w:pPr>
@@ -1413,7 +1744,34 @@
           <w:sz w:val="32"/>
           <w:szCs w:val="28"/>
         </w:rPr>
-        <w:t xml:space="preserve">Results from </w:t>
+        <w:t>Impact</w:t>
+      </w:r>
+      <w:r>
+        <w:rPr>
+          <w:rFonts w:cstheme="minorHAnsi"/>
+          <w:b/>
+          <w:sz w:val="32"/>
+          <w:szCs w:val="28"/>
+        </w:rPr>
+        <w:t xml:space="preserve"> </w:t>
+      </w:r>
+      <w:r>
+        <w:rPr>
+          <w:rFonts w:cstheme="minorHAnsi"/>
+          <w:b/>
+          <w:sz w:val="32"/>
+          <w:szCs w:val="28"/>
+        </w:rPr>
+        <w:t>of</w:t>
+      </w:r>
+      <w:r>
+        <w:rPr>
+          <w:rFonts w:cstheme="minorHAnsi"/>
+          <w:b/>
+          <w:sz w:val="32"/>
+          <w:szCs w:val="28"/>
+        </w:rPr>
+        <w:t xml:space="preserve"> </w:t>
       </w:r>
       <w:proofErr w:type="spellStart"/>
       <w:r>
@@ -1460,23 +1818,7 @@
           <w:sz w:val="28"/>
           <w:szCs w:val="28"/>
         </w:rPr>
-        <w:t xml:space="preserve"> algorithm was implemented on the public yelp dataset.  The dataset contained 6,185,900 individual reviews for 192,609 different businesses.  The review data is read in and the simulation data is updated.  The simulation data contains business stars and the trust of each user.  </w:t>
-      </w:r>
-      <w:r>
-        <w:rPr>
-          <w:rFonts w:cstheme="minorHAnsi"/>
-          <w:sz w:val="28"/>
-          <w:szCs w:val="28"/>
-        </w:rPr>
-        <w:t xml:space="preserve">The business stars are calculated by the ratio: summation of user’s trust who voted positively divided by the total trust of all users who voted on the business.  The trust of each user is calculated by: (number of the user votes that match the crowd + 1) / (total user votes + 2).  </w:t>
-      </w:r>
-      <w:r>
-        <w:rPr>
-          <w:rFonts w:cstheme="minorHAnsi"/>
-          <w:sz w:val="28"/>
-          <w:szCs w:val="28"/>
-        </w:rPr>
-        <w:t xml:space="preserve">Once this information is updated, the number of malicious users indicated by the user are created and the </w:t>
+        <w:t xml:space="preserve"> algorithm is a targeted attack by malicious users.  The end goal is the flip the target business’ review rating or stars.  If the business is currently a good business, the malicious users will change the business’ stars to be a bad business (less than 3 stars).  </w:t>
       </w:r>
       <w:proofErr w:type="spellStart"/>
       <w:r>
@@ -1494,211 +1836,19 @@
           <w:sz w:val="28"/>
           <w:szCs w:val="28"/>
         </w:rPr>
-        <w:t xml:space="preserve"> is started.  Various business ids were selected as the target business.  </w:t>
-      </w:r>
-      <w:r>
-        <w:rPr>
-          <w:rFonts w:cstheme="minorHAnsi"/>
-          <w:sz w:val="28"/>
-          <w:szCs w:val="28"/>
-        </w:rPr>
-        <w:t xml:space="preserve">As would be expected, as the number of malicious user ids increases, in Figure 1 and 3, the total number of votes required to trap the target decreases.  The total trust needed to trap the top %10 business was 40.49 and to trap the top %1.6 business was 183.95.  When malicious users only vote honestly to increase their trust score, a trust score of approximately 1.0 is the highest possible score.  This means that whenever the number of malicious users is less than the ceiling of the total business trust, the trap will fail when only honest votes are used.  While testing the simulation, </w:t>
-      </w:r>
-      <w:proofErr w:type="spellStart"/>
-      <w:r>
-        <w:rPr>
-          <w:rFonts w:cstheme="minorHAnsi"/>
-          <w:sz w:val="28"/>
-          <w:szCs w:val="28"/>
-        </w:rPr>
-        <w:t>RepTrap</w:t>
-      </w:r>
-      <w:proofErr w:type="spellEnd"/>
-      <w:r>
-        <w:rPr>
-          <w:rFonts w:cstheme="minorHAnsi"/>
-          <w:sz w:val="28"/>
-          <w:szCs w:val="28"/>
-        </w:rPr>
-        <w:t xml:space="preserve"> and the optimized version of </w:t>
-      </w:r>
-      <w:proofErr w:type="spellStart"/>
-      <w:r>
-        <w:rPr>
-          <w:rFonts w:cstheme="minorHAnsi"/>
-          <w:sz w:val="28"/>
-          <w:szCs w:val="28"/>
-        </w:rPr>
-        <w:t>RepTrap</w:t>
-      </w:r>
-      <w:proofErr w:type="spellEnd"/>
-      <w:r>
-        <w:rPr>
-          <w:rFonts w:cstheme="minorHAnsi"/>
-          <w:sz w:val="28"/>
-          <w:szCs w:val="28"/>
-        </w:rPr>
-        <w:t xml:space="preserve"> were able to continue trapping the target business with %25 fewer resources than required by only voting honestly.  In Figure 1, voting honestly needed 41 malicious users to trap the target, but </w:t>
-      </w:r>
-      <w:proofErr w:type="spellStart"/>
-      <w:r>
-        <w:rPr>
-          <w:rFonts w:cstheme="minorHAnsi"/>
-          <w:sz w:val="28"/>
-          <w:szCs w:val="28"/>
-        </w:rPr>
-        <w:t>RepTrap</w:t>
-      </w:r>
-      <w:proofErr w:type="spellEnd"/>
-      <w:r>
-        <w:rPr>
-          <w:rFonts w:cstheme="minorHAnsi"/>
-          <w:sz w:val="28"/>
-          <w:szCs w:val="28"/>
-        </w:rPr>
-        <w:t xml:space="preserve"> was able to trap the target business with 34 malicious users.  In Figure 3, voting honestly needed 190 malicious users</w:t>
-      </w:r>
-      <w:r>
-        <w:rPr>
-          <w:rFonts w:cstheme="minorHAnsi"/>
-          <w:sz w:val="28"/>
-          <w:szCs w:val="28"/>
-        </w:rPr>
-        <w:t xml:space="preserve"> to trap the target, but </w:t>
-      </w:r>
-      <w:proofErr w:type="spellStart"/>
-      <w:r>
-        <w:rPr>
-          <w:rFonts w:cstheme="minorHAnsi"/>
-          <w:sz w:val="28"/>
-          <w:szCs w:val="28"/>
-        </w:rPr>
-        <w:t>RepTrap</w:t>
-      </w:r>
-      <w:proofErr w:type="spellEnd"/>
-      <w:r>
-        <w:rPr>
-          <w:rFonts w:cstheme="minorHAnsi"/>
-          <w:sz w:val="28"/>
-          <w:szCs w:val="28"/>
-        </w:rPr>
-        <w:t xml:space="preserve"> was able to trap the target business with 180 malicious users.  The 180 malicious users could have been reduced, but the total number of malicious votes would drastically increase.  </w:t>
+        <w:t xml:space="preserve"> can also work the other way.  Malicious users can flip a business that the crowd has reviewed as a bad business to a good business (greater or equal to 3 stars).  Figures 1 and 3 show the required resources to trap the top %10 and top %1.6 business in the yelp data.  With a group of people or fake accounts ranging from 34 to 180, nearly every business in the yelp dataset can be target and flipped.  The impact that this small set of group has can change the public data that all users on the system will see. </w:t>
       </w:r>
     </w:p>
     <w:p>
       <w:pPr>
         <w:rPr>
           <w:rFonts w:cstheme="minorHAnsi"/>
-          <w:b/>
-          <w:sz w:val="32"/>
+          <w:sz w:val="28"/>
           <w:szCs w:val="28"/>
         </w:rPr>
       </w:pPr>
-      <w:r>
-        <w:rPr>
-          <w:rFonts w:cstheme="minorHAnsi"/>
-          <w:b/>
-          <w:sz w:val="32"/>
-          <w:szCs w:val="28"/>
-        </w:rPr>
-        <w:t>Results from Optimization</w:t>
-      </w:r>
-    </w:p>
-    <w:p>
-      <w:pPr>
-        <w:rPr>
-          <w:rFonts w:cstheme="minorHAnsi"/>
-          <w:sz w:val="28"/>
-          <w:szCs w:val="28"/>
-        </w:rPr>
-      </w:pPr>
-      <w:r>
-        <w:rPr>
-          <w:rFonts w:cstheme="minorHAnsi"/>
-          <w:sz w:val="28"/>
-          <w:szCs w:val="28"/>
-        </w:rPr>
-        <w:tab/>
-        <w:t xml:space="preserve">The optimization that was added to the </w:t>
-      </w:r>
-      <w:proofErr w:type="spellStart"/>
-      <w:r>
-        <w:rPr>
-          <w:rFonts w:cstheme="minorHAnsi"/>
-          <w:sz w:val="28"/>
-          <w:szCs w:val="28"/>
-        </w:rPr>
-        <w:t>RepTrap</w:t>
-      </w:r>
-      <w:proofErr w:type="spellEnd"/>
-      <w:r>
-        <w:rPr>
-          <w:rFonts w:cstheme="minorHAnsi"/>
-          <w:sz w:val="28"/>
-          <w:szCs w:val="28"/>
-        </w:rPr>
-        <w:t xml:space="preserve"> algorithm was the ability to bypass the trapping of a correlated or uncorrelated business and go directly to voting honestly.  When this is done in the final stages of the </w:t>
-      </w:r>
-      <w:proofErr w:type="spellStart"/>
-      <w:r>
-        <w:rPr>
-          <w:rFonts w:cstheme="minorHAnsi"/>
-          <w:sz w:val="28"/>
-          <w:szCs w:val="28"/>
-        </w:rPr>
-        <w:t>RepTrap</w:t>
-      </w:r>
-      <w:proofErr w:type="spellEnd"/>
-      <w:r>
-        <w:rPr>
-          <w:rFonts w:cstheme="minorHAnsi"/>
-          <w:sz w:val="28"/>
-          <w:szCs w:val="28"/>
-        </w:rPr>
-        <w:t xml:space="preserve"> algorithm, the total amount of trust needed to be gained by the malicious users is very small.  As an example, the next best business to trap may require 10 malicious votes to trap, but only 4 honest votes are required to gain enough malicious trust to trap </w:t>
-      </w:r>
-      <w:r>
-        <w:rPr>
-          <w:rFonts w:cstheme="minorHAnsi"/>
-          <w:sz w:val="28"/>
-          <w:szCs w:val="28"/>
-        </w:rPr>
-        <w:lastRenderedPageBreak/>
-        <w:t>the target business.  This difference (</w:t>
-      </w:r>
-      <w:r>
-        <w:rPr>
-          <w:rFonts w:cstheme="minorHAnsi"/>
-          <w:sz w:val="28"/>
-          <w:szCs w:val="28"/>
-        </w:rPr>
-        <w:t>1</w:t>
-      </w:r>
-      <w:r>
-        <w:rPr>
-          <w:rFonts w:cstheme="minorHAnsi"/>
-          <w:sz w:val="28"/>
-          <w:szCs w:val="28"/>
-        </w:rPr>
-        <w:t xml:space="preserve">0 votes – 4 votes = 6 votes saved) is the </w:t>
-      </w:r>
-      <w:r>
-        <w:rPr>
-          <w:rFonts w:cstheme="minorHAnsi"/>
-          <w:sz w:val="28"/>
-          <w:szCs w:val="28"/>
-        </w:rPr>
-        <w:t>optimal strategy to vote.  On paper, the difference in voting strategies is only marginally different.  In practice, the more votes used by the malicious users will increase their chance in alerting the system of their malicious scheme.</w:t>
-      </w:r>
-    </w:p>
-    <w:p>
-      <w:pPr>
-        <w:rPr>
-          <w:rFonts w:cstheme="minorHAnsi"/>
-          <w:sz w:val="28"/>
-          <w:szCs w:val="28"/>
-        </w:rPr>
-      </w:pPr>
+      <w:bookmarkStart w:id="0" w:name="_GoBack"/>
+      <w:bookmarkEnd w:id="0"/>
     </w:p>
     <w:p>
       <w:pPr>

</xml_diff>